<commit_message>
Agregado Extra. Cómo cambiar el tipo y tamaño de las letras en un Rmarkdown.
</commit_message>
<xml_diff>
--- a/Rmarkdown-Ejercicios.docx
+++ b/Rmarkdown-Ejercicios.docx
@@ -5891,6 +5891,349 @@
       <w:r>
         <w:t xml:space="preserve">.</w:t>
       </w:r>
+    </w:p>
+    <w:p>
+      <w:pPr>
+        <w:pStyle w:val="Heading2"/>
+      </w:pPr>
+      <w:bookmarkStart w:id="56" w:name="X4c572f77691276ea34e384099ae6639392ef9d0"/>
+      <w:r>
+        <w:t xml:space="preserve">Información Extra: Cambiar tipo y tamaño de letra en Rmarkdown</w:t>
+      </w:r>
+      <w:bookmarkEnd w:id="56"/>
+    </w:p>
+    <w:p>
+      <w:pPr>
+        <w:pStyle w:val="FirstParagraph"/>
+      </w:pPr>
+      <w:r>
+        <w:t xml:space="preserve">Para cambiar el tipo y tamaño de letra general del documento se puede utilizar un archivo css que se debe incluir en el mismo proyecto. En el YAML del documento Rmarkdown se declara así:</w:t>
+      </w:r>
+    </w:p>
+    <w:p>
+      <w:pPr>
+        <w:pStyle w:val="Heading3"/>
+      </w:pPr>
+      <w:bookmarkStart w:id="57" w:name="opcion-1"/>
+      <w:r>
+        <w:t xml:space="preserve">opcion 1</w:t>
+      </w:r>
+      <w:bookmarkEnd w:id="57"/>
+    </w:p>
+    <w:p>
+      <w:pPr>
+        <w:pStyle w:val="SourceCode"/>
+      </w:pPr>
+      <w:r>
+        <w:rPr>
+          <w:rStyle w:val="PreprocessorTok"/>
+        </w:rPr>
+        <w:t xml:space="preserve">---</w:t>
+      </w:r>
+      <w:r>
+        <w:br/>
+      </w:r>
+      <w:r>
+        <w:rPr>
+          <w:rStyle w:val="FunctionTok"/>
+        </w:rPr>
+        <w:t xml:space="preserve">output</w:t>
+      </w:r>
+      <w:r>
+        <w:rPr>
+          <w:rStyle w:val="KeywordTok"/>
+        </w:rPr>
+        <w:t xml:space="preserve">:</w:t>
+      </w:r>
+      <w:r>
+        <w:br/>
+      </w:r>
+      <w:r>
+        <w:rPr>
+          <w:rStyle w:val="AttributeTok"/>
+        </w:rPr>
+        <w:t xml:space="preserve">  </w:t>
+      </w:r>
+      <w:r>
+        <w:rPr>
+          <w:rStyle w:val="FunctionTok"/>
+        </w:rPr>
+        <w:t xml:space="preserve">html_document</w:t>
+      </w:r>
+      <w:r>
+        <w:rPr>
+          <w:rStyle w:val="KeywordTok"/>
+        </w:rPr>
+        <w:t xml:space="preserve">:</w:t>
+      </w:r>
+      <w:r>
+        <w:br/>
+      </w:r>
+      <w:r>
+        <w:rPr>
+          <w:rStyle w:val="AttributeTok"/>
+        </w:rPr>
+        <w:t xml:space="preserve">    </w:t>
+      </w:r>
+      <w:r>
+        <w:rPr>
+          <w:rStyle w:val="FunctionTok"/>
+        </w:rPr>
+        <w:t xml:space="preserve">css</w:t>
+      </w:r>
+      <w:r>
+        <w:rPr>
+          <w:rStyle w:val="KeywordTok"/>
+        </w:rPr>
+        <w:t xml:space="preserve">:</w:t>
+      </w:r>
+      <w:r>
+        <w:rPr>
+          <w:rStyle w:val="AttributeTok"/>
+        </w:rPr>
+        <w:t xml:space="preserve"> style.css</w:t>
+      </w:r>
+      <w:r>
+        <w:br/>
+      </w:r>
+      <w:r>
+        <w:rPr>
+          <w:rStyle w:val="PreprocessorTok"/>
+        </w:rPr>
+        <w:t xml:space="preserve">---</w:t>
+      </w:r>
+    </w:p>
+    <w:p>
+      <w:pPr>
+        <w:pStyle w:val="FirstParagraph"/>
+      </w:pPr>
+      <w:r>
+        <w:t xml:space="preserve">En style.css escribir el siguiente código</w:t>
+      </w:r>
+    </w:p>
+    <w:p>
+      <w:pPr>
+        <w:pStyle w:val="SourceCode"/>
+      </w:pPr>
+      <w:r>
+        <w:br/>
+      </w:r>
+      <w:r>
+        <w:rPr>
+          <w:rStyle w:val="VerbatimChar"/>
+        </w:rPr>
+        <w:t xml:space="preserve">/* Whole document: */</w:t>
+      </w:r>
+      <w:r>
+        <w:br/>
+      </w:r>
+      <w:r>
+        <w:rPr>
+          <w:rStyle w:val="VerbatimChar"/>
+        </w:rPr>
+        <w:t xml:space="preserve">body{</w:t>
+      </w:r>
+      <w:r>
+        <w:br/>
+      </w:r>
+      <w:r>
+        <w:rPr>
+          <w:rStyle w:val="VerbatimChar"/>
+        </w:rPr>
+        <w:t xml:space="preserve">  font-family: Helvetica;</w:t>
+      </w:r>
+      <w:r>
+        <w:br/>
+      </w:r>
+      <w:r>
+        <w:rPr>
+          <w:rStyle w:val="VerbatimChar"/>
+        </w:rPr>
+        <w:t xml:space="preserve">  font-size: 16pt;</w:t>
+      </w:r>
+      <w:r>
+        <w:br/>
+      </w:r>
+      <w:r>
+        <w:rPr>
+          <w:rStyle w:val="VerbatimChar"/>
+        </w:rPr>
+        <w:t xml:space="preserve">}</w:t>
+      </w:r>
+      <w:r>
+        <w:br/>
+      </w:r>
+      <w:r>
+        <w:rPr>
+          <w:rStyle w:val="VerbatimChar"/>
+        </w:rPr>
+        <w:t xml:space="preserve">/* Headers */</w:t>
+      </w:r>
+      <w:r>
+        <w:br/>
+      </w:r>
+      <w:r>
+        <w:rPr>
+          <w:rStyle w:val="VerbatimChar"/>
+        </w:rPr>
+        <w:t xml:space="preserve">h1,h2,h3,h4,h5,h6{</w:t>
+      </w:r>
+      <w:r>
+        <w:br/>
+      </w:r>
+      <w:r>
+        <w:rPr>
+          <w:rStyle w:val="VerbatimChar"/>
+        </w:rPr>
+        <w:t xml:space="preserve">  font-size: 24pt;</w:t>
+      </w:r>
+      <w:r>
+        <w:br/>
+      </w:r>
+      <w:r>
+        <w:rPr>
+          <w:rStyle w:val="VerbatimChar"/>
+        </w:rPr>
+        <w:t xml:space="preserve">}</w:t>
+      </w:r>
+    </w:p>
+    <w:p>
+      <w:pPr>
+        <w:pStyle w:val="Heading3"/>
+      </w:pPr>
+      <w:bookmarkStart w:id="58" w:name="opción-2"/>
+      <w:r>
+        <w:t xml:space="preserve">opción 2</w:t>
+      </w:r>
+      <w:bookmarkEnd w:id="58"/>
+    </w:p>
+    <w:p>
+      <w:pPr>
+        <w:pStyle w:val="FirstParagraph"/>
+      </w:pPr>
+      <w:r>
+        <w:t xml:space="preserve">En el YAML del Rmarkdown agregar estas lineas de css. Luego seguirá como siempre el chunk de setup</w:t>
+      </w:r>
+    </w:p>
+    <w:p>
+      <w:pPr>
+        <w:pStyle w:val="SourceCode"/>
+      </w:pPr>
+      <w:r>
+        <w:rPr>
+          <w:rStyle w:val="VerbatimChar"/>
+        </w:rPr>
+        <w:t xml:space="preserve">---</w:t>
+      </w:r>
+      <w:r>
+        <w:br/>
+      </w:r>
+      <w:r>
+        <w:rPr>
+          <w:rStyle w:val="VerbatimChar"/>
+        </w:rPr>
+        <w:t xml:space="preserve">title: "Ejemplo"</w:t>
+      </w:r>
+      <w:r>
+        <w:br/>
+      </w:r>
+      <w:r>
+        <w:rPr>
+          <w:rStyle w:val="VerbatimChar"/>
+        </w:rPr>
+        <w:t xml:space="preserve">author: "Mónica Alonso"</w:t>
+      </w:r>
+      <w:r>
+        <w:br/>
+      </w:r>
+      <w:r>
+        <w:rPr>
+          <w:rStyle w:val="VerbatimChar"/>
+        </w:rPr>
+        <w:t xml:space="preserve">date: "25/04/2020"</w:t>
+      </w:r>
+      <w:r>
+        <w:br/>
+      </w:r>
+      <w:r>
+        <w:rPr>
+          <w:rStyle w:val="VerbatimChar"/>
+        </w:rPr>
+        <w:t xml:space="preserve">output: html_document</w:t>
+      </w:r>
+      <w:r>
+        <w:br/>
+      </w:r>
+      <w:r>
+        <w:rPr>
+          <w:rStyle w:val="VerbatimChar"/>
+        </w:rPr>
+        <w:t xml:space="preserve">---</w:t>
+      </w:r>
+      <w:r>
+        <w:br/>
+      </w:r>
+      <w:r>
+        <w:rPr>
+          <w:rStyle w:val="VerbatimChar"/>
+        </w:rPr>
+        <w:t xml:space="preserve">&lt;style type="text/css"&gt;</w:t>
+      </w:r>
+      <w:r>
+        <w:br/>
+      </w:r>
+      <w:r>
+        <w:rPr>
+          <w:rStyle w:val="VerbatimChar"/>
+        </w:rPr>
+        <w:t xml:space="preserve">  body{</w:t>
+      </w:r>
+      <w:r>
+        <w:br/>
+      </w:r>
+      <w:r>
+        <w:rPr>
+          <w:rStyle w:val="VerbatimChar"/>
+        </w:rPr>
+        <w:t xml:space="preserve">  font-size: 16pt;</w:t>
+      </w:r>
+      <w:r>
+        <w:br/>
+      </w:r>
+      <w:r>
+        <w:rPr>
+          <w:rStyle w:val="VerbatimChar"/>
+        </w:rPr>
+        <w:t xml:space="preserve">}</w:t>
+      </w:r>
+      <w:r>
+        <w:br/>
+      </w:r>
+      <w:r>
+        <w:rPr>
+          <w:rStyle w:val="VerbatimChar"/>
+        </w:rPr>
+        <w:t xml:space="preserve">&lt;/style&gt;</w:t>
+      </w:r>
+    </w:p>
+    <w:p>
+      <w:pPr>
+        <w:pStyle w:val="FirstParagraph"/>
+      </w:pPr>
+      <w:r>
+        <w:t xml:space="preserve">Obtenido de</w:t>
+      </w:r>
+      <w:r>
+        <w:t xml:space="preserve"> </w:t>
+      </w:r>
+      <w:hyperlink r:id="rId59">
+        <w:r>
+          <w:rPr>
+            <w:rStyle w:val="Hyperlink"/>
+          </w:rPr>
+          <w:t xml:space="preserve">https://stackoverflow.com/questions/29274501/r-markdown-changing-font-size-and-font-type-in-html-output/29298407</w:t>
+        </w:r>
+      </w:hyperlink>
     </w:p>
     <w:sectPr/>
   </w:body>

</xml_diff>